<commit_message>
fix buku gambar erd
</commit_message>
<xml_diff>
--- a/BUKU.docx
+++ b/BUKU.docx
@@ -1,6 +1,6 @@
 
 <file path=word/document.xml><?xml version="1.0" encoding="utf-8"?>
-<w:document xmlns:wpc="http://schemas.microsoft.com/office/word/2010/wordprocessingCanvas" xmlns:cx="http://schemas.microsoft.com/office/drawing/2014/chartex" xmlns:cx1="http://schemas.microsoft.com/office/drawing/2015/9/8/chartex" xmlns:cx2="http://schemas.microsoft.com/office/drawing/2015/10/21/chartex" xmlns:cx3="http://schemas.microsoft.com/office/drawing/2016/5/9/chartex" xmlns:cx4="http://schemas.microsoft.com/office/drawing/2016/5/10/chartex" xmlns:cx5="http://schemas.microsoft.com/office/drawing/2016/5/11/chartex" xmlns:cx6="http://schemas.microsoft.com/office/drawing/2016/5/12/chartex" xmlns:cx7="http://schemas.microsoft.com/office/drawing/2016/5/13/chartex" xmlns:cx8="http://schemas.microsoft.com/office/drawing/2016/5/14/chartex" xmlns:mc="http://schemas.openxmlformats.org/markup-compatibility/2006" xmlns:aink="http://schemas.microsoft.com/office/drawing/2016/ink" xmlns:am3d="http://schemas.microsoft.com/office/drawing/2017/model3d" xmlns:o="urn:schemas-microsoft-com:office:office" xmlns:r="http://schemas.openxmlformats.org/officeDocument/2006/relationships" xmlns:m="http://schemas.openxmlformats.org/officeDocument/2006/math" xmlns:v="urn:schemas-microsoft-com:vml" xmlns:wp14="http://schemas.microsoft.com/office/word/2010/wordprocessingDrawing" xmlns:wp="http://schemas.openxmlformats.org/drawingml/2006/wordprocessingDrawing" xmlns:w10="urn:schemas-microsoft-com:office:word" xmlns:w="http://schemas.openxmlformats.org/wordprocessingml/2006/main" xmlns:w14="http://schemas.microsoft.com/office/word/2010/wordml" xmlns:w15="http://schemas.microsoft.com/office/word/2012/wordml" xmlns:w16cex="http://schemas.microsoft.com/office/word/2018/wordml/cex" xmlns:w16cid="http://schemas.microsoft.com/office/word/2016/wordml/cid" xmlns:w16="http://schemas.microsoft.com/office/word/2018/wordml" xmlns:w16se="http://schemas.microsoft.com/office/word/2015/wordml/symex" xmlns:wpg="http://schemas.microsoft.com/office/word/2010/wordprocessingGroup" xmlns:wpi="http://schemas.microsoft.com/office/word/2010/wordprocessingInk" xmlns:wne="http://schemas.microsoft.com/office/word/2006/wordml" xmlns:wps="http://schemas.microsoft.com/office/word/2010/wordprocessingShape" mc:Ignorable="w14 w15 w16se w16cid w16 w16cex wp14">
+<w:document xmlns:wpc="http://schemas.microsoft.com/office/word/2010/wordprocessingCanvas" xmlns:cx="http://schemas.microsoft.com/office/drawing/2014/chartex" xmlns:cx1="http://schemas.microsoft.com/office/drawing/2015/9/8/chartex" xmlns:cx2="http://schemas.microsoft.com/office/drawing/2015/10/21/chartex" xmlns:cx3="http://schemas.microsoft.com/office/drawing/2016/5/9/chartex" xmlns:cx4="http://schemas.microsoft.com/office/drawing/2016/5/10/chartex" xmlns:cx5="http://schemas.microsoft.com/office/drawing/2016/5/11/chartex" xmlns:cx6="http://schemas.microsoft.com/office/drawing/2016/5/12/chartex" xmlns:cx7="http://schemas.microsoft.com/office/drawing/2016/5/13/chartex" xmlns:cx8="http://schemas.microsoft.com/office/drawing/2016/5/14/chartex" xmlns:mc="http://schemas.openxmlformats.org/markup-compatibility/2006" xmlns:aink="http://schemas.microsoft.com/office/drawing/2016/ink" xmlns:am3d="http://schemas.microsoft.com/office/drawing/2017/model3d" xmlns:o="urn:schemas-microsoft-com:office:office" xmlns:r="http://schemas.openxmlformats.org/officeDocument/2006/relationships" xmlns:m="http://schemas.openxmlformats.org/officeDocument/2006/math" xmlns:v="urn:schemas-microsoft-com:vml" xmlns:wp14="http://schemas.microsoft.com/office/word/2010/wordprocessingDrawing" xmlns:wp="http://schemas.openxmlformats.org/drawingml/2006/wordprocessingDrawing" xmlns:w10="urn:schemas-microsoft-com:office:word" xmlns:w="http://schemas.openxmlformats.org/wordprocessingml/2006/main" xmlns:w14="http://schemas.microsoft.com/office/word/2010/wordml" xmlns:w15="http://schemas.microsoft.com/office/word/2012/wordml" xmlns:w16cex="http://schemas.microsoft.com/office/word/2018/wordml/cex" xmlns:w16cid="http://schemas.microsoft.com/office/word/2016/wordml/cid" xmlns:w16="http://schemas.microsoft.com/office/word/2018/wordml" xmlns:w16sdtdh="http://schemas.microsoft.com/office/word/2020/wordml/sdtdatahash" xmlns:w16se="http://schemas.microsoft.com/office/word/2015/wordml/symex" xmlns:wpg="http://schemas.microsoft.com/office/word/2010/wordprocessingGroup" xmlns:wpi="http://schemas.microsoft.com/office/word/2010/wordprocessingInk" xmlns:wne="http://schemas.microsoft.com/office/word/2006/wordml" xmlns:wps="http://schemas.microsoft.com/office/word/2010/wordprocessingShape" mc:Ignorable="w14 w15 w16se w16cid w16 w16cex w16sdtdh wp14">
   <w:body>
     <w:tbl>
       <w:tblPr>
@@ -8310,27 +8310,14 @@
       <w:r>
         <w:t>1</w:t>
       </w:r>
-      <w:r>
-        <w:fldChar w:fldCharType="begin"/>
-      </w:r>
-      <w:r>
-        <w:instrText xml:space="preserve"> SEQ Gambar \* ARABIC </w:instrText>
-      </w:r>
-      <w:r>
-        <w:fldChar w:fldCharType="separate"/>
-      </w:r>
-      <w:r>
-        <w:rPr>
-          <w:noProof/>
-        </w:rPr>
-        <w:t>2</w:t>
-      </w:r>
-      <w:r>
-        <w:rPr>
-          <w:noProof/>
-        </w:rPr>
-        <w:fldChar w:fldCharType="end"/>
-      </w:r>
+      <w:fldSimple w:instr=" SEQ Gambar \* ARABIC ">
+        <w:r>
+          <w:rPr>
+            <w:noProof/>
+          </w:rPr>
+          <w:t>2</w:t>
+        </w:r>
+      </w:fldSimple>
     </w:p>
     <w:p>
       <w:r>
@@ -8446,27 +8433,14 @@
       <w:r>
         <w:t>1</w:t>
       </w:r>
-      <w:r>
-        <w:fldChar w:fldCharType="begin"/>
-      </w:r>
-      <w:r>
-        <w:instrText xml:space="preserve"> SEQ Gambar \* ARABIC </w:instrText>
-      </w:r>
-      <w:r>
-        <w:fldChar w:fldCharType="separate"/>
-      </w:r>
-      <w:r>
-        <w:rPr>
-          <w:noProof/>
-        </w:rPr>
-        <w:t>3</w:t>
-      </w:r>
-      <w:r>
-        <w:rPr>
-          <w:noProof/>
-        </w:rPr>
-        <w:fldChar w:fldCharType="end"/>
-      </w:r>
+      <w:fldSimple w:instr=" SEQ Gambar \* ARABIC ">
+        <w:r>
+          <w:rPr>
+            <w:noProof/>
+          </w:rPr>
+          <w:t>3</w:t>
+        </w:r>
+      </w:fldSimple>
     </w:p>
     <w:p>
       <w:r>
@@ -12408,64 +12382,30 @@
       </w:pPr>
       <w:r>
         <w:rPr>
-          <w:szCs w:val="24"/>
-        </w:rPr>
-        <w:t xml:space="preserve">Pada Software </w:t>
-      </w:r>
-      <w:r>
-        <w:rPr>
-          <w:i/>
-          <w:iCs/>
-          <w:szCs w:val="24"/>
-        </w:rPr>
-        <w:t>ELREORS</w:t>
-      </w:r>
-      <w:r>
-        <w:rPr>
-          <w:szCs w:val="24"/>
-        </w:rPr>
-        <w:t xml:space="preserve">, akan dilakukan pencatatan pemesanan dan pembayaran, daftar menu, dan juga pegawai yang melayani setiap pemesanan customer. Entity pada </w:t>
-      </w:r>
-      <w:r>
-        <w:rPr>
-          <w:i/>
-          <w:iCs/>
-          <w:szCs w:val="24"/>
-        </w:rPr>
-        <w:t>ELREORS</w:t>
-      </w:r>
-      <w:r>
-        <w:rPr>
-          <w:szCs w:val="24"/>
-        </w:rPr>
-        <w:t xml:space="preserve"> ada delapan buah, yakni Customer, Hbeli, Dbeli , Kategori, Merk, Barang, Saldo dan juga Garansi. Berikut adalah Diagram ERD </w:t>
-      </w:r>
-      <w:r>
-        <w:rPr>
-          <w:i/>
-          <w:iCs/>
-          <w:szCs w:val="24"/>
-        </w:rPr>
-        <w:t>ELREORS</w:t>
-      </w:r>
-    </w:p>
-    <w:p>
-      <w:pPr>
-        <w:ind w:right="1088"/>
-        <w:rPr>
-          <w:szCs w:val="24"/>
-        </w:rPr>
-      </w:pPr>
-      <w:r>
-        <w:rPr>
           <w:noProof/>
           <w:szCs w:val="24"/>
         </w:rPr>
         <w:drawing>
-          <wp:inline distT="0" distB="0" distL="0" distR="0" wp14:anchorId="0F27309C" wp14:editId="6D8095FA">
-            <wp:extent cx="4950460" cy="2934970"/>
-            <wp:effectExtent l="0" t="0" r="2540" b="0"/>
-            <wp:docPr id="41" name="Picture 41"/>
+          <wp:anchor distT="0" distB="0" distL="114300" distR="114300" simplePos="0" relativeHeight="251680768" behindDoc="1" locked="0" layoutInCell="1" allowOverlap="1" wp14:anchorId="32CA4D1D" wp14:editId="5794C92A">
+            <wp:simplePos x="0" y="0"/>
+            <wp:positionH relativeFrom="margin">
+              <wp:align>left</wp:align>
+            </wp:positionH>
+            <wp:positionV relativeFrom="paragraph">
+              <wp:posOffset>1313815</wp:posOffset>
+            </wp:positionV>
+            <wp:extent cx="5040630" cy="3253105"/>
+            <wp:effectExtent l="0" t="0" r="7620" b="4445"/>
+            <wp:wrapTight wrapText="bothSides">
+              <wp:wrapPolygon edited="0">
+                <wp:start x="0" y="0"/>
+                <wp:lineTo x="0" y="21503"/>
+                <wp:lineTo x="21551" y="21503"/>
+                <wp:lineTo x="21551" y="0"/>
+                <wp:lineTo x="0" y="0"/>
+              </wp:wrapPolygon>
+            </wp:wrapTight>
+            <wp:docPr id="25" name="Picture 25"/>
             <wp:cNvGraphicFramePr>
               <a:graphicFrameLocks xmlns:a="http://schemas.openxmlformats.org/drawingml/2006/main" noChangeAspect="1"/>
             </wp:cNvGraphicFramePr>
@@ -12473,7 +12413,7 @@
               <a:graphicData uri="http://schemas.openxmlformats.org/drawingml/2006/picture">
                 <pic:pic xmlns:pic="http://schemas.openxmlformats.org/drawingml/2006/picture">
                   <pic:nvPicPr>
-                    <pic:cNvPr id="21" name="Picture 21"/>
+                    <pic:cNvPr id="25" name="Picture 25"/>
                     <pic:cNvPicPr/>
                   </pic:nvPicPr>
                   <pic:blipFill>
@@ -12491,7 +12431,7 @@
                   <pic:spPr>
                     <a:xfrm>
                       <a:off x="0" y="0"/>
-                      <a:ext cx="4950460" cy="2934970"/>
+                      <a:ext cx="5040630" cy="3253105"/>
                     </a:xfrm>
                     <a:prstGeom prst="rect">
                       <a:avLst/>
@@ -12500,9 +12440,59 @@
                 </pic:pic>
               </a:graphicData>
             </a:graphic>
-          </wp:inline>
+          </wp:anchor>
         </w:drawing>
       </w:r>
+      <w:r>
+        <w:rPr>
+          <w:szCs w:val="24"/>
+        </w:rPr>
+        <w:t xml:space="preserve">Pada Software </w:t>
+      </w:r>
+      <w:r>
+        <w:rPr>
+          <w:i/>
+          <w:iCs/>
+          <w:szCs w:val="24"/>
+        </w:rPr>
+        <w:t>ELREORS</w:t>
+      </w:r>
+      <w:r>
+        <w:rPr>
+          <w:szCs w:val="24"/>
+        </w:rPr>
+        <w:t xml:space="preserve">, akan dilakukan pencatatan pemesanan dan pembayaran, daftar menu, dan juga pegawai yang melayani setiap pemesanan customer. Entity pada </w:t>
+      </w:r>
+      <w:r>
+        <w:rPr>
+          <w:i/>
+          <w:iCs/>
+          <w:szCs w:val="24"/>
+        </w:rPr>
+        <w:t>ELREORS</w:t>
+      </w:r>
+      <w:r>
+        <w:rPr>
+          <w:szCs w:val="24"/>
+        </w:rPr>
+        <w:t xml:space="preserve"> ada delapan buah, yakni Customer, Hbeli, Dbeli , Kategori, Merk, Barang, Saldo dan juga Garansi. Berikut adalah Diagram ERD </w:t>
+      </w:r>
+      <w:r>
+        <w:rPr>
+          <w:i/>
+          <w:iCs/>
+          <w:szCs w:val="24"/>
+        </w:rPr>
+        <w:t>ELREORS</w:t>
+      </w:r>
+    </w:p>
+    <w:p>
+      <w:pPr>
+        <w:ind w:right="1088"/>
+        <w:rPr>
+          <w:szCs w:val="24"/>
+        </w:rPr>
+      </w:pPr>
     </w:p>
     <w:p>
       <w:pPr>
@@ -12522,7 +12512,7 @@
     </w:p>
     <w:p>
       <w:pPr>
-        <w:ind w:left="2160" w:right="1088"/>
+        <w:ind w:left="1440" w:right="1088"/>
         <w:rPr>
           <w:b/>
           <w:bCs/>
@@ -12593,7 +12583,6 @@
           <w:bCs/>
           <w:szCs w:val="24"/>
         </w:rPr>
-        <w:lastRenderedPageBreak/>
         <w:t>Tabel 3.1</w:t>
       </w:r>
     </w:p>
@@ -13867,6 +13856,7 @@
                 <w:rFonts w:ascii="Calibri" w:hAnsi="Calibri" w:cs="Calibri"/>
                 <w:color w:val="000000"/>
               </w:rPr>
+              <w:lastRenderedPageBreak/>
               <w:t>merk(ref.merk)</w:t>
             </w:r>
           </w:p>
@@ -14856,6 +14846,7 @@
                 <w:rFonts w:ascii="Calibri" w:hAnsi="Calibri" w:cs="Calibri"/>
                 <w:color w:val="000000"/>
               </w:rPr>
+              <w:lastRenderedPageBreak/>
               <w:t>jumlah barang</w:t>
             </w:r>
           </w:p>
@@ -15587,7 +15578,14 @@
         <w:rPr>
           <w:szCs w:val="24"/>
         </w:rPr>
-        <w:t>Tabel 3.5 merupakan table Hbeli yang digunakan untuk menampilkan detail total pembelian user dan tanggal pembelian barang tersebut. Tabel ini berisikan nota sebagai primary key , id_cust merupakan foreign key yang digunakan untuk relasi antara tabel Hbeli dengan tabel Customer, total_pembelian, tanggal_pembelian</w:t>
+        <w:t xml:space="preserve">Tabel 3.5 merupakan table Hbeli yang digunakan untuk menampilkan detail total pembelian user dan tanggal pembelian barang tersebut. Tabel ini berisikan nota sebagai primary key , id_cust merupakan foreign key yang digunakan untuk </w:t>
+      </w:r>
+      <w:r>
+        <w:rPr>
+          <w:szCs w:val="24"/>
+        </w:rPr>
+        <w:lastRenderedPageBreak/>
+        <w:t>relasi antara tabel Hbeli dengan tabel Customer, total_pembelian, tanggal_pembelian</w:t>
       </w:r>
     </w:p>
     <w:p>
@@ -15625,7 +15623,6 @@
           <w:bCs/>
           <w:szCs w:val="24"/>
         </w:rPr>
-        <w:lastRenderedPageBreak/>
         <w:t>Tabel 3.</w:t>
       </w:r>
       <w:r>
@@ -16390,7 +16387,14 @@
         <w:rPr>
           <w:szCs w:val="24"/>
         </w:rPr>
-        <w:t>Tabel 3.8 merupakan table saldo yang digunakan untuk melihat data saldo user serta menyetujui atau menolak request saldo user. tabel ini berisikan id_cust sebagai foreign key yang digunakan untuk relasi antara tabel Saldo dengan tabel Customer,saldoreq serta status yang dibagi menjadi 3 jenis yaitu 1 = pending , 2 = accepted , 3 = rejected</w:t>
+        <w:t xml:space="preserve">Tabel 3.8 merupakan table saldo yang digunakan untuk melihat data saldo user serta menyetujui atau menolak request saldo user. tabel ini berisikan id_cust sebagai foreign key yang digunakan untuk relasi antara tabel Saldo dengan tabel </w:t>
+      </w:r>
+      <w:r>
+        <w:rPr>
+          <w:szCs w:val="24"/>
+        </w:rPr>
+        <w:lastRenderedPageBreak/>
+        <w:t>Customer,saldoreq serta status yang dibagi menjadi 3 jenis yaitu 1 = pending , 2 = accepted , 3 = rejected</w:t>
       </w:r>
     </w:p>
     <w:p>
@@ -16449,7 +16453,6 @@
           <w:szCs w:val="32"/>
           <w:lang w:val="id-ID"/>
         </w:rPr>
-        <w:lastRenderedPageBreak/>
         <w:t>3.3</w:t>
       </w:r>
       <w:r>
@@ -16778,6 +16781,7 @@
         <w:pStyle w:val="STTSSegmenProgramContent"/>
       </w:pPr>
       <w:r>
+        <w:lastRenderedPageBreak/>
         <w:t>Else then</w:t>
       </w:r>
     </w:p>
@@ -16861,7 +16865,6 @@
         <w:pStyle w:val="STTSSegmenProgramContent"/>
       </w:pPr>
       <w:r>
-        <w:lastRenderedPageBreak/>
         <w:t xml:space="preserve">     Call getKodekat()</w:t>
       </w:r>
     </w:p>
@@ -25644,6 +25647,14 @@
         </w:rPr>
         <w:t xml:space="preserve"> detail barang yang ingin di checkout dan jumlah harga semua barang. Untuk melakukan pembayaran maka user harus menekan tombol checkout</w:t>
       </w:r>
+      <w:r>
+        <w:rPr>
+          <w:rFonts w:ascii="Times New Roman" w:hAnsi="Times New Roman"/>
+          <w:sz w:val="24"/>
+          <w:szCs w:val="24"/>
+        </w:rPr>
+        <w:t>,lalu program akan melakukan pengecekan apakah saldo user mencukupi atau tidak.</w:t>
+      </w:r>
     </w:p>
     <w:p>
       <w:pPr>
@@ -25890,7 +25901,6 @@
           <w:sz w:val="24"/>
           <w:szCs w:val="24"/>
         </w:rPr>
-        <w:lastRenderedPageBreak/>
         <w:t xml:space="preserve">Lanjutan </w:t>
       </w:r>
       <w:r>
@@ -26688,7 +26698,6 @@
         <w:rPr>
           <w:szCs w:val="24"/>
         </w:rPr>
-        <w:lastRenderedPageBreak/>
         <w:t xml:space="preserve">saat user menekan tombol my profile pada menu disamping </w:t>
       </w:r>
       <w:r>
@@ -27075,6 +27084,7 @@
         <w:pStyle w:val="STTSSegmenProgramContent"/>
       </w:pPr>
       <w:r>
+        <w:lastRenderedPageBreak/>
         <w:t>{</w:t>
       </w:r>
     </w:p>
@@ -27109,7 +27119,6 @@
           <w:sz w:val="24"/>
           <w:szCs w:val="24"/>
         </w:rPr>
-        <w:lastRenderedPageBreak/>
         <w:t xml:space="preserve">Saat user memilih opsi tokoku pada menu di samping kanan maka user akan diarahkan ke halaman toko user yang berisi barang-barang yang ingin dijual oleh user,salah satu </w:t>
       </w:r>
       <w:r>
@@ -27844,6 +27853,7 @@
           <w:rFonts w:cs="Courier New"/>
           <w:szCs w:val="20"/>
         </w:rPr>
+        <w:lastRenderedPageBreak/>
         <w:t>BARANG", conn.conn);</w:t>
       </w:r>
     </w:p>
@@ -27886,7 +27896,6 @@
           <w:sz w:val="24"/>
           <w:szCs w:val="24"/>
         </w:rPr>
-        <w:lastRenderedPageBreak/>
         <w:t>Lanjutan Segment program 4.5 tambah barang di user seller</w:t>
       </w:r>
     </w:p>
@@ -28630,6 +28639,7 @@
           <w:rFonts w:cs="Courier New"/>
           <w:szCs w:val="20"/>
         </w:rPr>
+        <w:lastRenderedPageBreak/>
         <w:t xml:space="preserve">                MySqlCommand cmd = new MySqlCommand($"DELETE FROM DIGITAL_SELLER WHERE id_user = {userID} and id_barang = {barangID}", conn.conn);</w:t>
       </w:r>
     </w:p>
@@ -28672,7 +28682,6 @@
           <w:sz w:val="24"/>
           <w:szCs w:val="24"/>
         </w:rPr>
-        <w:lastRenderedPageBreak/>
         <w:t xml:space="preserve">Lanjutan </w:t>
       </w:r>
       <w:r>
@@ -29956,7 +29965,7 @@
 </file>
 
 <file path=word/endnotes.xml><?xml version="1.0" encoding="utf-8"?>
-<w:endnotes xmlns:wpc="http://schemas.microsoft.com/office/word/2010/wordprocessingCanvas" xmlns:cx="http://schemas.microsoft.com/office/drawing/2014/chartex" xmlns:cx1="http://schemas.microsoft.com/office/drawing/2015/9/8/chartex" xmlns:cx2="http://schemas.microsoft.com/office/drawing/2015/10/21/chartex" xmlns:cx3="http://schemas.microsoft.com/office/drawing/2016/5/9/chartex" xmlns:cx4="http://schemas.microsoft.com/office/drawing/2016/5/10/chartex" xmlns:cx5="http://schemas.microsoft.com/office/drawing/2016/5/11/chartex" xmlns:cx6="http://schemas.microsoft.com/office/drawing/2016/5/12/chartex" xmlns:cx7="http://schemas.microsoft.com/office/drawing/2016/5/13/chartex" xmlns:cx8="http://schemas.microsoft.com/office/drawing/2016/5/14/chartex" xmlns:mc="http://schemas.openxmlformats.org/markup-compatibility/2006" xmlns:aink="http://schemas.microsoft.com/office/drawing/2016/ink" xmlns:am3d="http://schemas.microsoft.com/office/drawing/2017/model3d" xmlns:o="urn:schemas-microsoft-com:office:office" xmlns:r="http://schemas.openxmlformats.org/officeDocument/2006/relationships" xmlns:m="http://schemas.openxmlformats.org/officeDocument/2006/math" xmlns:v="urn:schemas-microsoft-com:vml" xmlns:wp14="http://schemas.microsoft.com/office/word/2010/wordprocessingDrawing" xmlns:wp="http://schemas.openxmlformats.org/drawingml/2006/wordprocessingDrawing" xmlns:w10="urn:schemas-microsoft-com:office:word" xmlns:w="http://schemas.openxmlformats.org/wordprocessingml/2006/main" xmlns:w14="http://schemas.microsoft.com/office/word/2010/wordml" xmlns:w15="http://schemas.microsoft.com/office/word/2012/wordml" xmlns:w16cex="http://schemas.microsoft.com/office/word/2018/wordml/cex" xmlns:w16cid="http://schemas.microsoft.com/office/word/2016/wordml/cid" xmlns:w16="http://schemas.microsoft.com/office/word/2018/wordml" xmlns:w16se="http://schemas.microsoft.com/office/word/2015/wordml/symex" xmlns:wpg="http://schemas.microsoft.com/office/word/2010/wordprocessingGroup" xmlns:wpi="http://schemas.microsoft.com/office/word/2010/wordprocessingInk" xmlns:wne="http://schemas.microsoft.com/office/word/2006/wordml" xmlns:wps="http://schemas.microsoft.com/office/word/2010/wordprocessingShape" mc:Ignorable="w14 w15 w16se w16cid w16 w16cex wp14">
+<w:endnotes xmlns:wpc="http://schemas.microsoft.com/office/word/2010/wordprocessingCanvas" xmlns:cx="http://schemas.microsoft.com/office/drawing/2014/chartex" xmlns:cx1="http://schemas.microsoft.com/office/drawing/2015/9/8/chartex" xmlns:cx2="http://schemas.microsoft.com/office/drawing/2015/10/21/chartex" xmlns:cx3="http://schemas.microsoft.com/office/drawing/2016/5/9/chartex" xmlns:cx4="http://schemas.microsoft.com/office/drawing/2016/5/10/chartex" xmlns:cx5="http://schemas.microsoft.com/office/drawing/2016/5/11/chartex" xmlns:cx6="http://schemas.microsoft.com/office/drawing/2016/5/12/chartex" xmlns:cx7="http://schemas.microsoft.com/office/drawing/2016/5/13/chartex" xmlns:cx8="http://schemas.microsoft.com/office/drawing/2016/5/14/chartex" xmlns:mc="http://schemas.openxmlformats.org/markup-compatibility/2006" xmlns:aink="http://schemas.microsoft.com/office/drawing/2016/ink" xmlns:am3d="http://schemas.microsoft.com/office/drawing/2017/model3d" xmlns:o="urn:schemas-microsoft-com:office:office" xmlns:r="http://schemas.openxmlformats.org/officeDocument/2006/relationships" xmlns:m="http://schemas.openxmlformats.org/officeDocument/2006/math" xmlns:v="urn:schemas-microsoft-com:vml" xmlns:wp14="http://schemas.microsoft.com/office/word/2010/wordprocessingDrawing" xmlns:wp="http://schemas.openxmlformats.org/drawingml/2006/wordprocessingDrawing" xmlns:w10="urn:schemas-microsoft-com:office:word" xmlns:w="http://schemas.openxmlformats.org/wordprocessingml/2006/main" xmlns:w14="http://schemas.microsoft.com/office/word/2010/wordml" xmlns:w15="http://schemas.microsoft.com/office/word/2012/wordml" xmlns:w16cex="http://schemas.microsoft.com/office/word/2018/wordml/cex" xmlns:w16cid="http://schemas.microsoft.com/office/word/2016/wordml/cid" xmlns:w16="http://schemas.microsoft.com/office/word/2018/wordml" xmlns:w16sdtdh="http://schemas.microsoft.com/office/word/2020/wordml/sdtdatahash" xmlns:w16se="http://schemas.microsoft.com/office/word/2015/wordml/symex" xmlns:wpg="http://schemas.microsoft.com/office/word/2010/wordprocessingGroup" xmlns:wpi="http://schemas.microsoft.com/office/word/2010/wordprocessingInk" xmlns:wne="http://schemas.microsoft.com/office/word/2006/wordml" xmlns:wps="http://schemas.microsoft.com/office/word/2010/wordprocessingShape" mc:Ignorable="w14 w15 w16se w16cid w16 w16cex w16sdtdh wp14">
   <w:endnote w:type="separator" w:id="-1">
     <w:p>
       <w:pPr>
@@ -29981,7 +29990,7 @@
 </file>
 
 <file path=word/footer1.xml><?xml version="1.0" encoding="utf-8"?>
-<w:ftr xmlns:wpc="http://schemas.microsoft.com/office/word/2010/wordprocessingCanvas" xmlns:cx="http://schemas.microsoft.com/office/drawing/2014/chartex" xmlns:cx1="http://schemas.microsoft.com/office/drawing/2015/9/8/chartex" xmlns:cx2="http://schemas.microsoft.com/office/drawing/2015/10/21/chartex" xmlns:cx3="http://schemas.microsoft.com/office/drawing/2016/5/9/chartex" xmlns:cx4="http://schemas.microsoft.com/office/drawing/2016/5/10/chartex" xmlns:cx5="http://schemas.microsoft.com/office/drawing/2016/5/11/chartex" xmlns:cx6="http://schemas.microsoft.com/office/drawing/2016/5/12/chartex" xmlns:cx7="http://schemas.microsoft.com/office/drawing/2016/5/13/chartex" xmlns:cx8="http://schemas.microsoft.com/office/drawing/2016/5/14/chartex" xmlns:mc="http://schemas.openxmlformats.org/markup-compatibility/2006" xmlns:aink="http://schemas.microsoft.com/office/drawing/2016/ink" xmlns:am3d="http://schemas.microsoft.com/office/drawing/2017/model3d" xmlns:o="urn:schemas-microsoft-com:office:office" xmlns:r="http://schemas.openxmlformats.org/officeDocument/2006/relationships" xmlns:m="http://schemas.openxmlformats.org/officeDocument/2006/math" xmlns:v="urn:schemas-microsoft-com:vml" xmlns:wp14="http://schemas.microsoft.com/office/word/2010/wordprocessingDrawing" xmlns:wp="http://schemas.openxmlformats.org/drawingml/2006/wordprocessingDrawing" xmlns:w10="urn:schemas-microsoft-com:office:word" xmlns:w="http://schemas.openxmlformats.org/wordprocessingml/2006/main" xmlns:w14="http://schemas.microsoft.com/office/word/2010/wordml" xmlns:w15="http://schemas.microsoft.com/office/word/2012/wordml" xmlns:w16cex="http://schemas.microsoft.com/office/word/2018/wordml/cex" xmlns:w16cid="http://schemas.microsoft.com/office/word/2016/wordml/cid" xmlns:w16="http://schemas.microsoft.com/office/word/2018/wordml" xmlns:w16se="http://schemas.microsoft.com/office/word/2015/wordml/symex" xmlns:wpg="http://schemas.microsoft.com/office/word/2010/wordprocessingGroup" xmlns:wpi="http://schemas.microsoft.com/office/word/2010/wordprocessingInk" xmlns:wne="http://schemas.microsoft.com/office/word/2006/wordml" xmlns:wps="http://schemas.microsoft.com/office/word/2010/wordprocessingShape" mc:Ignorable="w14 w15 w16se w16cid w16 w16cex wp14">
+<w:ftr xmlns:wpc="http://schemas.microsoft.com/office/word/2010/wordprocessingCanvas" xmlns:cx="http://schemas.microsoft.com/office/drawing/2014/chartex" xmlns:cx1="http://schemas.microsoft.com/office/drawing/2015/9/8/chartex" xmlns:cx2="http://schemas.microsoft.com/office/drawing/2015/10/21/chartex" xmlns:cx3="http://schemas.microsoft.com/office/drawing/2016/5/9/chartex" xmlns:cx4="http://schemas.microsoft.com/office/drawing/2016/5/10/chartex" xmlns:cx5="http://schemas.microsoft.com/office/drawing/2016/5/11/chartex" xmlns:cx6="http://schemas.microsoft.com/office/drawing/2016/5/12/chartex" xmlns:cx7="http://schemas.microsoft.com/office/drawing/2016/5/13/chartex" xmlns:cx8="http://schemas.microsoft.com/office/drawing/2016/5/14/chartex" xmlns:mc="http://schemas.openxmlformats.org/markup-compatibility/2006" xmlns:aink="http://schemas.microsoft.com/office/drawing/2016/ink" xmlns:am3d="http://schemas.microsoft.com/office/drawing/2017/model3d" xmlns:o="urn:schemas-microsoft-com:office:office" xmlns:r="http://schemas.openxmlformats.org/officeDocument/2006/relationships" xmlns:m="http://schemas.openxmlformats.org/officeDocument/2006/math" xmlns:v="urn:schemas-microsoft-com:vml" xmlns:wp14="http://schemas.microsoft.com/office/word/2010/wordprocessingDrawing" xmlns:wp="http://schemas.openxmlformats.org/drawingml/2006/wordprocessingDrawing" xmlns:w10="urn:schemas-microsoft-com:office:word" xmlns:w="http://schemas.openxmlformats.org/wordprocessingml/2006/main" xmlns:w14="http://schemas.microsoft.com/office/word/2010/wordml" xmlns:w15="http://schemas.microsoft.com/office/word/2012/wordml" xmlns:w16cex="http://schemas.microsoft.com/office/word/2018/wordml/cex" xmlns:w16cid="http://schemas.microsoft.com/office/word/2016/wordml/cid" xmlns:w16="http://schemas.microsoft.com/office/word/2018/wordml" xmlns:w16sdtdh="http://schemas.microsoft.com/office/word/2020/wordml/sdtdatahash" xmlns:w16se="http://schemas.microsoft.com/office/word/2015/wordml/symex" xmlns:wpg="http://schemas.microsoft.com/office/word/2010/wordprocessingGroup" xmlns:wpi="http://schemas.microsoft.com/office/word/2010/wordprocessingInk" xmlns:wne="http://schemas.microsoft.com/office/word/2006/wordml" xmlns:wps="http://schemas.microsoft.com/office/word/2010/wordprocessingShape" mc:Ignorable="w14 w15 w16se w16cid w16 w16cex w16sdtdh wp14">
   <w:p>
     <w:pPr>
       <w:pStyle w:val="Footer"/>
@@ -30018,7 +30027,7 @@
 </file>
 
 <file path=word/footer2.xml><?xml version="1.0" encoding="utf-8"?>
-<w:ftr xmlns:wpc="http://schemas.microsoft.com/office/word/2010/wordprocessingCanvas" xmlns:cx="http://schemas.microsoft.com/office/drawing/2014/chartex" xmlns:cx1="http://schemas.microsoft.com/office/drawing/2015/9/8/chartex" xmlns:cx2="http://schemas.microsoft.com/office/drawing/2015/10/21/chartex" xmlns:cx3="http://schemas.microsoft.com/office/drawing/2016/5/9/chartex" xmlns:cx4="http://schemas.microsoft.com/office/drawing/2016/5/10/chartex" xmlns:cx5="http://schemas.microsoft.com/office/drawing/2016/5/11/chartex" xmlns:cx6="http://schemas.microsoft.com/office/drawing/2016/5/12/chartex" xmlns:cx7="http://schemas.microsoft.com/office/drawing/2016/5/13/chartex" xmlns:cx8="http://schemas.microsoft.com/office/drawing/2016/5/14/chartex" xmlns:mc="http://schemas.openxmlformats.org/markup-compatibility/2006" xmlns:aink="http://schemas.microsoft.com/office/drawing/2016/ink" xmlns:am3d="http://schemas.microsoft.com/office/drawing/2017/model3d" xmlns:o="urn:schemas-microsoft-com:office:office" xmlns:r="http://schemas.openxmlformats.org/officeDocument/2006/relationships" xmlns:m="http://schemas.openxmlformats.org/officeDocument/2006/math" xmlns:v="urn:schemas-microsoft-com:vml" xmlns:wp14="http://schemas.microsoft.com/office/word/2010/wordprocessingDrawing" xmlns:wp="http://schemas.openxmlformats.org/drawingml/2006/wordprocessingDrawing" xmlns:w10="urn:schemas-microsoft-com:office:word" xmlns:w="http://schemas.openxmlformats.org/wordprocessingml/2006/main" xmlns:w14="http://schemas.microsoft.com/office/word/2010/wordml" xmlns:w15="http://schemas.microsoft.com/office/word/2012/wordml" xmlns:w16cex="http://schemas.microsoft.com/office/word/2018/wordml/cex" xmlns:w16cid="http://schemas.microsoft.com/office/word/2016/wordml/cid" xmlns:w16="http://schemas.microsoft.com/office/word/2018/wordml" xmlns:w16se="http://schemas.microsoft.com/office/word/2015/wordml/symex" xmlns:wpg="http://schemas.microsoft.com/office/word/2010/wordprocessingGroup" xmlns:wpi="http://schemas.microsoft.com/office/word/2010/wordprocessingInk" xmlns:wne="http://schemas.microsoft.com/office/word/2006/wordml" xmlns:wps="http://schemas.microsoft.com/office/word/2010/wordprocessingShape" mc:Ignorable="w14 w15 w16se w16cid w16 w16cex wp14">
+<w:ftr xmlns:wpc="http://schemas.microsoft.com/office/word/2010/wordprocessingCanvas" xmlns:cx="http://schemas.microsoft.com/office/drawing/2014/chartex" xmlns:cx1="http://schemas.microsoft.com/office/drawing/2015/9/8/chartex" xmlns:cx2="http://schemas.microsoft.com/office/drawing/2015/10/21/chartex" xmlns:cx3="http://schemas.microsoft.com/office/drawing/2016/5/9/chartex" xmlns:cx4="http://schemas.microsoft.com/office/drawing/2016/5/10/chartex" xmlns:cx5="http://schemas.microsoft.com/office/drawing/2016/5/11/chartex" xmlns:cx6="http://schemas.microsoft.com/office/drawing/2016/5/12/chartex" xmlns:cx7="http://schemas.microsoft.com/office/drawing/2016/5/13/chartex" xmlns:cx8="http://schemas.microsoft.com/office/drawing/2016/5/14/chartex" xmlns:mc="http://schemas.openxmlformats.org/markup-compatibility/2006" xmlns:aink="http://schemas.microsoft.com/office/drawing/2016/ink" xmlns:am3d="http://schemas.microsoft.com/office/drawing/2017/model3d" xmlns:o="urn:schemas-microsoft-com:office:office" xmlns:r="http://schemas.openxmlformats.org/officeDocument/2006/relationships" xmlns:m="http://schemas.openxmlformats.org/officeDocument/2006/math" xmlns:v="urn:schemas-microsoft-com:vml" xmlns:wp14="http://schemas.microsoft.com/office/word/2010/wordprocessingDrawing" xmlns:wp="http://schemas.openxmlformats.org/drawingml/2006/wordprocessingDrawing" xmlns:w10="urn:schemas-microsoft-com:office:word" xmlns:w="http://schemas.openxmlformats.org/wordprocessingml/2006/main" xmlns:w14="http://schemas.microsoft.com/office/word/2010/wordml" xmlns:w15="http://schemas.microsoft.com/office/word/2012/wordml" xmlns:w16cex="http://schemas.microsoft.com/office/word/2018/wordml/cex" xmlns:w16cid="http://schemas.microsoft.com/office/word/2016/wordml/cid" xmlns:w16="http://schemas.microsoft.com/office/word/2018/wordml" xmlns:w16sdtdh="http://schemas.microsoft.com/office/word/2020/wordml/sdtdatahash" xmlns:w16se="http://schemas.microsoft.com/office/word/2015/wordml/symex" xmlns:wpg="http://schemas.microsoft.com/office/word/2010/wordprocessingGroup" xmlns:wpi="http://schemas.microsoft.com/office/word/2010/wordprocessingInk" xmlns:wne="http://schemas.microsoft.com/office/word/2006/wordml" xmlns:wps="http://schemas.microsoft.com/office/word/2010/wordprocessingShape" mc:Ignorable="w14 w15 w16se w16cid w16 w16cex w16sdtdh wp14">
   <w:p>
     <w:pPr>
       <w:pStyle w:val="Footer"/>
@@ -30034,7 +30043,7 @@
 </file>
 
 <file path=word/footer3.xml><?xml version="1.0" encoding="utf-8"?>
-<w:ftr xmlns:wpc="http://schemas.microsoft.com/office/word/2010/wordprocessingCanvas" xmlns:cx="http://schemas.microsoft.com/office/drawing/2014/chartex" xmlns:cx1="http://schemas.microsoft.com/office/drawing/2015/9/8/chartex" xmlns:cx2="http://schemas.microsoft.com/office/drawing/2015/10/21/chartex" xmlns:cx3="http://schemas.microsoft.com/office/drawing/2016/5/9/chartex" xmlns:cx4="http://schemas.microsoft.com/office/drawing/2016/5/10/chartex" xmlns:cx5="http://schemas.microsoft.com/office/drawing/2016/5/11/chartex" xmlns:cx6="http://schemas.microsoft.com/office/drawing/2016/5/12/chartex" xmlns:cx7="http://schemas.microsoft.com/office/drawing/2016/5/13/chartex" xmlns:cx8="http://schemas.microsoft.com/office/drawing/2016/5/14/chartex" xmlns:mc="http://schemas.openxmlformats.org/markup-compatibility/2006" xmlns:aink="http://schemas.microsoft.com/office/drawing/2016/ink" xmlns:am3d="http://schemas.microsoft.com/office/drawing/2017/model3d" xmlns:o="urn:schemas-microsoft-com:office:office" xmlns:r="http://schemas.openxmlformats.org/officeDocument/2006/relationships" xmlns:m="http://schemas.openxmlformats.org/officeDocument/2006/math" xmlns:v="urn:schemas-microsoft-com:vml" xmlns:wp14="http://schemas.microsoft.com/office/word/2010/wordprocessingDrawing" xmlns:wp="http://schemas.openxmlformats.org/drawingml/2006/wordprocessingDrawing" xmlns:w10="urn:schemas-microsoft-com:office:word" xmlns:w="http://schemas.openxmlformats.org/wordprocessingml/2006/main" xmlns:w14="http://schemas.microsoft.com/office/word/2010/wordml" xmlns:w15="http://schemas.microsoft.com/office/word/2012/wordml" xmlns:w16cex="http://schemas.microsoft.com/office/word/2018/wordml/cex" xmlns:w16cid="http://schemas.microsoft.com/office/word/2016/wordml/cid" xmlns:w16="http://schemas.microsoft.com/office/word/2018/wordml" xmlns:w16se="http://schemas.microsoft.com/office/word/2015/wordml/symex" xmlns:wpg="http://schemas.microsoft.com/office/word/2010/wordprocessingGroup" xmlns:wpi="http://schemas.microsoft.com/office/word/2010/wordprocessingInk" xmlns:wne="http://schemas.microsoft.com/office/word/2006/wordml" xmlns:wps="http://schemas.microsoft.com/office/word/2010/wordprocessingShape" mc:Ignorable="w14 w15 w16se w16cid w16 w16cex wp14">
+<w:ftr xmlns:wpc="http://schemas.microsoft.com/office/word/2010/wordprocessingCanvas" xmlns:cx="http://schemas.microsoft.com/office/drawing/2014/chartex" xmlns:cx1="http://schemas.microsoft.com/office/drawing/2015/9/8/chartex" xmlns:cx2="http://schemas.microsoft.com/office/drawing/2015/10/21/chartex" xmlns:cx3="http://schemas.microsoft.com/office/drawing/2016/5/9/chartex" xmlns:cx4="http://schemas.microsoft.com/office/drawing/2016/5/10/chartex" xmlns:cx5="http://schemas.microsoft.com/office/drawing/2016/5/11/chartex" xmlns:cx6="http://schemas.microsoft.com/office/drawing/2016/5/12/chartex" xmlns:cx7="http://schemas.microsoft.com/office/drawing/2016/5/13/chartex" xmlns:cx8="http://schemas.microsoft.com/office/drawing/2016/5/14/chartex" xmlns:mc="http://schemas.openxmlformats.org/markup-compatibility/2006" xmlns:aink="http://schemas.microsoft.com/office/drawing/2016/ink" xmlns:am3d="http://schemas.microsoft.com/office/drawing/2017/model3d" xmlns:o="urn:schemas-microsoft-com:office:office" xmlns:r="http://schemas.openxmlformats.org/officeDocument/2006/relationships" xmlns:m="http://schemas.openxmlformats.org/officeDocument/2006/math" xmlns:v="urn:schemas-microsoft-com:vml" xmlns:wp14="http://schemas.microsoft.com/office/word/2010/wordprocessingDrawing" xmlns:wp="http://schemas.openxmlformats.org/drawingml/2006/wordprocessingDrawing" xmlns:w10="urn:schemas-microsoft-com:office:word" xmlns:w="http://schemas.openxmlformats.org/wordprocessingml/2006/main" xmlns:w14="http://schemas.microsoft.com/office/word/2010/wordml" xmlns:w15="http://schemas.microsoft.com/office/word/2012/wordml" xmlns:w16cex="http://schemas.microsoft.com/office/word/2018/wordml/cex" xmlns:w16cid="http://schemas.microsoft.com/office/word/2016/wordml/cid" xmlns:w16="http://schemas.microsoft.com/office/word/2018/wordml" xmlns:w16sdtdh="http://schemas.microsoft.com/office/word/2020/wordml/sdtdatahash" xmlns:w16se="http://schemas.microsoft.com/office/word/2015/wordml/symex" xmlns:wpg="http://schemas.microsoft.com/office/word/2010/wordprocessingGroup" xmlns:wpi="http://schemas.microsoft.com/office/word/2010/wordprocessingInk" xmlns:wne="http://schemas.microsoft.com/office/word/2006/wordml" xmlns:wps="http://schemas.microsoft.com/office/word/2010/wordprocessingShape" mc:Ignorable="w14 w15 w16se w16cid w16 w16cex w16sdtdh wp14">
   <w:p>
     <w:pPr>
       <w:pStyle w:val="Footer"/>
@@ -30057,7 +30066,7 @@
 </file>
 
 <file path=word/footer4.xml><?xml version="1.0" encoding="utf-8"?>
-<w:ftr xmlns:wpc="http://schemas.microsoft.com/office/word/2010/wordprocessingCanvas" xmlns:cx="http://schemas.microsoft.com/office/drawing/2014/chartex" xmlns:cx1="http://schemas.microsoft.com/office/drawing/2015/9/8/chartex" xmlns:cx2="http://schemas.microsoft.com/office/drawing/2015/10/21/chartex" xmlns:cx3="http://schemas.microsoft.com/office/drawing/2016/5/9/chartex" xmlns:cx4="http://schemas.microsoft.com/office/drawing/2016/5/10/chartex" xmlns:cx5="http://schemas.microsoft.com/office/drawing/2016/5/11/chartex" xmlns:cx6="http://schemas.microsoft.com/office/drawing/2016/5/12/chartex" xmlns:cx7="http://schemas.microsoft.com/office/drawing/2016/5/13/chartex" xmlns:cx8="http://schemas.microsoft.com/office/drawing/2016/5/14/chartex" xmlns:mc="http://schemas.openxmlformats.org/markup-compatibility/2006" xmlns:aink="http://schemas.microsoft.com/office/drawing/2016/ink" xmlns:am3d="http://schemas.microsoft.com/office/drawing/2017/model3d" xmlns:o="urn:schemas-microsoft-com:office:office" xmlns:r="http://schemas.openxmlformats.org/officeDocument/2006/relationships" xmlns:m="http://schemas.openxmlformats.org/officeDocument/2006/math" xmlns:v="urn:schemas-microsoft-com:vml" xmlns:wp14="http://schemas.microsoft.com/office/word/2010/wordprocessingDrawing" xmlns:wp="http://schemas.openxmlformats.org/drawingml/2006/wordprocessingDrawing" xmlns:w10="urn:schemas-microsoft-com:office:word" xmlns:w="http://schemas.openxmlformats.org/wordprocessingml/2006/main" xmlns:w14="http://schemas.microsoft.com/office/word/2010/wordml" xmlns:w15="http://schemas.microsoft.com/office/word/2012/wordml" xmlns:w16cex="http://schemas.microsoft.com/office/word/2018/wordml/cex" xmlns:w16cid="http://schemas.microsoft.com/office/word/2016/wordml/cid" xmlns:w16="http://schemas.microsoft.com/office/word/2018/wordml" xmlns:w16se="http://schemas.microsoft.com/office/word/2015/wordml/symex" xmlns:wpg="http://schemas.microsoft.com/office/word/2010/wordprocessingGroup" xmlns:wpi="http://schemas.microsoft.com/office/word/2010/wordprocessingInk" xmlns:wne="http://schemas.microsoft.com/office/word/2006/wordml" xmlns:wps="http://schemas.microsoft.com/office/word/2010/wordprocessingShape" mc:Ignorable="w14 w15 w16se w16cid w16 w16cex wp14">
+<w:ftr xmlns:wpc="http://schemas.microsoft.com/office/word/2010/wordprocessingCanvas" xmlns:cx="http://schemas.microsoft.com/office/drawing/2014/chartex" xmlns:cx1="http://schemas.microsoft.com/office/drawing/2015/9/8/chartex" xmlns:cx2="http://schemas.microsoft.com/office/drawing/2015/10/21/chartex" xmlns:cx3="http://schemas.microsoft.com/office/drawing/2016/5/9/chartex" xmlns:cx4="http://schemas.microsoft.com/office/drawing/2016/5/10/chartex" xmlns:cx5="http://schemas.microsoft.com/office/drawing/2016/5/11/chartex" xmlns:cx6="http://schemas.microsoft.com/office/drawing/2016/5/12/chartex" xmlns:cx7="http://schemas.microsoft.com/office/drawing/2016/5/13/chartex" xmlns:cx8="http://schemas.microsoft.com/office/drawing/2016/5/14/chartex" xmlns:mc="http://schemas.openxmlformats.org/markup-compatibility/2006" xmlns:aink="http://schemas.microsoft.com/office/drawing/2016/ink" xmlns:am3d="http://schemas.microsoft.com/office/drawing/2017/model3d" xmlns:o="urn:schemas-microsoft-com:office:office" xmlns:r="http://schemas.openxmlformats.org/officeDocument/2006/relationships" xmlns:m="http://schemas.openxmlformats.org/officeDocument/2006/math" xmlns:v="urn:schemas-microsoft-com:vml" xmlns:wp14="http://schemas.microsoft.com/office/word/2010/wordprocessingDrawing" xmlns:wp="http://schemas.openxmlformats.org/drawingml/2006/wordprocessingDrawing" xmlns:w10="urn:schemas-microsoft-com:office:word" xmlns:w="http://schemas.openxmlformats.org/wordprocessingml/2006/main" xmlns:w14="http://schemas.microsoft.com/office/word/2010/wordml" xmlns:w15="http://schemas.microsoft.com/office/word/2012/wordml" xmlns:w16cex="http://schemas.microsoft.com/office/word/2018/wordml/cex" xmlns:w16cid="http://schemas.microsoft.com/office/word/2016/wordml/cid" xmlns:w16="http://schemas.microsoft.com/office/word/2018/wordml" xmlns:w16sdtdh="http://schemas.microsoft.com/office/word/2020/wordml/sdtdatahash" xmlns:w16se="http://schemas.microsoft.com/office/word/2015/wordml/symex" xmlns:wpg="http://schemas.microsoft.com/office/word/2010/wordprocessingGroup" xmlns:wpi="http://schemas.microsoft.com/office/word/2010/wordprocessingInk" xmlns:wne="http://schemas.microsoft.com/office/word/2006/wordml" xmlns:wps="http://schemas.microsoft.com/office/word/2010/wordprocessingShape" mc:Ignorable="w14 w15 w16se w16cid w16 w16cex w16sdtdh wp14">
   <w:p>
     <w:pPr>
       <w:pStyle w:val="Footer"/>
@@ -30096,7 +30105,7 @@
 </file>
 
 <file path=word/footnotes.xml><?xml version="1.0" encoding="utf-8"?>
-<w:footnotes xmlns:wpc="http://schemas.microsoft.com/office/word/2010/wordprocessingCanvas" xmlns:cx="http://schemas.microsoft.com/office/drawing/2014/chartex" xmlns:cx1="http://schemas.microsoft.com/office/drawing/2015/9/8/chartex" xmlns:cx2="http://schemas.microsoft.com/office/drawing/2015/10/21/chartex" xmlns:cx3="http://schemas.microsoft.com/office/drawing/2016/5/9/chartex" xmlns:cx4="http://schemas.microsoft.com/office/drawing/2016/5/10/chartex" xmlns:cx5="http://schemas.microsoft.com/office/drawing/2016/5/11/chartex" xmlns:cx6="http://schemas.microsoft.com/office/drawing/2016/5/12/chartex" xmlns:cx7="http://schemas.microsoft.com/office/drawing/2016/5/13/chartex" xmlns:cx8="http://schemas.microsoft.com/office/drawing/2016/5/14/chartex" xmlns:mc="http://schemas.openxmlformats.org/markup-compatibility/2006" xmlns:aink="http://schemas.microsoft.com/office/drawing/2016/ink" xmlns:am3d="http://schemas.microsoft.com/office/drawing/2017/model3d" xmlns:o="urn:schemas-microsoft-com:office:office" xmlns:r="http://schemas.openxmlformats.org/officeDocument/2006/relationships" xmlns:m="http://schemas.openxmlformats.org/officeDocument/2006/math" xmlns:v="urn:schemas-microsoft-com:vml" xmlns:wp14="http://schemas.microsoft.com/office/word/2010/wordprocessingDrawing" xmlns:wp="http://schemas.openxmlformats.org/drawingml/2006/wordprocessingDrawing" xmlns:w10="urn:schemas-microsoft-com:office:word" xmlns:w="http://schemas.openxmlformats.org/wordprocessingml/2006/main" xmlns:w14="http://schemas.microsoft.com/office/word/2010/wordml" xmlns:w15="http://schemas.microsoft.com/office/word/2012/wordml" xmlns:w16cex="http://schemas.microsoft.com/office/word/2018/wordml/cex" xmlns:w16cid="http://schemas.microsoft.com/office/word/2016/wordml/cid" xmlns:w16="http://schemas.microsoft.com/office/word/2018/wordml" xmlns:w16se="http://schemas.microsoft.com/office/word/2015/wordml/symex" xmlns:wpg="http://schemas.microsoft.com/office/word/2010/wordprocessingGroup" xmlns:wpi="http://schemas.microsoft.com/office/word/2010/wordprocessingInk" xmlns:wne="http://schemas.microsoft.com/office/word/2006/wordml" xmlns:wps="http://schemas.microsoft.com/office/word/2010/wordprocessingShape" mc:Ignorable="w14 w15 w16se w16cid w16 w16cex wp14">
+<w:footnotes xmlns:wpc="http://schemas.microsoft.com/office/word/2010/wordprocessingCanvas" xmlns:cx="http://schemas.microsoft.com/office/drawing/2014/chartex" xmlns:cx1="http://schemas.microsoft.com/office/drawing/2015/9/8/chartex" xmlns:cx2="http://schemas.microsoft.com/office/drawing/2015/10/21/chartex" xmlns:cx3="http://schemas.microsoft.com/office/drawing/2016/5/9/chartex" xmlns:cx4="http://schemas.microsoft.com/office/drawing/2016/5/10/chartex" xmlns:cx5="http://schemas.microsoft.com/office/drawing/2016/5/11/chartex" xmlns:cx6="http://schemas.microsoft.com/office/drawing/2016/5/12/chartex" xmlns:cx7="http://schemas.microsoft.com/office/drawing/2016/5/13/chartex" xmlns:cx8="http://schemas.microsoft.com/office/drawing/2016/5/14/chartex" xmlns:mc="http://schemas.openxmlformats.org/markup-compatibility/2006" xmlns:aink="http://schemas.microsoft.com/office/drawing/2016/ink" xmlns:am3d="http://schemas.microsoft.com/office/drawing/2017/model3d" xmlns:o="urn:schemas-microsoft-com:office:office" xmlns:r="http://schemas.openxmlformats.org/officeDocument/2006/relationships" xmlns:m="http://schemas.openxmlformats.org/officeDocument/2006/math" xmlns:v="urn:schemas-microsoft-com:vml" xmlns:wp14="http://schemas.microsoft.com/office/word/2010/wordprocessingDrawing" xmlns:wp="http://schemas.openxmlformats.org/drawingml/2006/wordprocessingDrawing" xmlns:w10="urn:schemas-microsoft-com:office:word" xmlns:w="http://schemas.openxmlformats.org/wordprocessingml/2006/main" xmlns:w14="http://schemas.microsoft.com/office/word/2010/wordml" xmlns:w15="http://schemas.microsoft.com/office/word/2012/wordml" xmlns:w16cex="http://schemas.microsoft.com/office/word/2018/wordml/cex" xmlns:w16cid="http://schemas.microsoft.com/office/word/2016/wordml/cid" xmlns:w16="http://schemas.microsoft.com/office/word/2018/wordml" xmlns:w16sdtdh="http://schemas.microsoft.com/office/word/2020/wordml/sdtdatahash" xmlns:w16se="http://schemas.microsoft.com/office/word/2015/wordml/symex" xmlns:wpg="http://schemas.microsoft.com/office/word/2010/wordprocessingGroup" xmlns:wpi="http://schemas.microsoft.com/office/word/2010/wordprocessingInk" xmlns:wne="http://schemas.microsoft.com/office/word/2006/wordml" xmlns:wps="http://schemas.microsoft.com/office/word/2010/wordprocessingShape" mc:Ignorable="w14 w15 w16se w16cid w16 w16cex w16sdtdh wp14">
   <w:footnote w:type="separator" w:id="-1">
     <w:p>
       <w:pPr>
@@ -30121,7 +30130,7 @@
 </file>
 
 <file path=word/header1.xml><?xml version="1.0" encoding="utf-8"?>
-<w:hdr xmlns:wpc="http://schemas.microsoft.com/office/word/2010/wordprocessingCanvas" xmlns:cx="http://schemas.microsoft.com/office/drawing/2014/chartex" xmlns:cx1="http://schemas.microsoft.com/office/drawing/2015/9/8/chartex" xmlns:cx2="http://schemas.microsoft.com/office/drawing/2015/10/21/chartex" xmlns:cx3="http://schemas.microsoft.com/office/drawing/2016/5/9/chartex" xmlns:cx4="http://schemas.microsoft.com/office/drawing/2016/5/10/chartex" xmlns:cx5="http://schemas.microsoft.com/office/drawing/2016/5/11/chartex" xmlns:cx6="http://schemas.microsoft.com/office/drawing/2016/5/12/chartex" xmlns:cx7="http://schemas.microsoft.com/office/drawing/2016/5/13/chartex" xmlns:cx8="http://schemas.microsoft.com/office/drawing/2016/5/14/chartex" xmlns:mc="http://schemas.openxmlformats.org/markup-compatibility/2006" xmlns:aink="http://schemas.microsoft.com/office/drawing/2016/ink" xmlns:am3d="http://schemas.microsoft.com/office/drawing/2017/model3d" xmlns:o="urn:schemas-microsoft-com:office:office" xmlns:r="http://schemas.openxmlformats.org/officeDocument/2006/relationships" xmlns:m="http://schemas.openxmlformats.org/officeDocument/2006/math" xmlns:v="urn:schemas-microsoft-com:vml" xmlns:wp14="http://schemas.microsoft.com/office/word/2010/wordprocessingDrawing" xmlns:wp="http://schemas.openxmlformats.org/drawingml/2006/wordprocessingDrawing" xmlns:w10="urn:schemas-microsoft-com:office:word" xmlns:w="http://schemas.openxmlformats.org/wordprocessingml/2006/main" xmlns:w14="http://schemas.microsoft.com/office/word/2010/wordml" xmlns:w15="http://schemas.microsoft.com/office/word/2012/wordml" xmlns:w16cex="http://schemas.microsoft.com/office/word/2018/wordml/cex" xmlns:w16cid="http://schemas.microsoft.com/office/word/2016/wordml/cid" xmlns:w16="http://schemas.microsoft.com/office/word/2018/wordml" xmlns:w16se="http://schemas.microsoft.com/office/word/2015/wordml/symex" xmlns:wpg="http://schemas.microsoft.com/office/word/2010/wordprocessingGroup" xmlns:wpi="http://schemas.microsoft.com/office/word/2010/wordprocessingInk" xmlns:wne="http://schemas.microsoft.com/office/word/2006/wordml" xmlns:wps="http://schemas.microsoft.com/office/word/2010/wordprocessingShape" mc:Ignorable="w14 w15 w16se w16cid w16 w16cex wp14">
+<w:hdr xmlns:wpc="http://schemas.microsoft.com/office/word/2010/wordprocessingCanvas" xmlns:cx="http://schemas.microsoft.com/office/drawing/2014/chartex" xmlns:cx1="http://schemas.microsoft.com/office/drawing/2015/9/8/chartex" xmlns:cx2="http://schemas.microsoft.com/office/drawing/2015/10/21/chartex" xmlns:cx3="http://schemas.microsoft.com/office/drawing/2016/5/9/chartex" xmlns:cx4="http://schemas.microsoft.com/office/drawing/2016/5/10/chartex" xmlns:cx5="http://schemas.microsoft.com/office/drawing/2016/5/11/chartex" xmlns:cx6="http://schemas.microsoft.com/office/drawing/2016/5/12/chartex" xmlns:cx7="http://schemas.microsoft.com/office/drawing/2016/5/13/chartex" xmlns:cx8="http://schemas.microsoft.com/office/drawing/2016/5/14/chartex" xmlns:mc="http://schemas.openxmlformats.org/markup-compatibility/2006" xmlns:aink="http://schemas.microsoft.com/office/drawing/2016/ink" xmlns:am3d="http://schemas.microsoft.com/office/drawing/2017/model3d" xmlns:o="urn:schemas-microsoft-com:office:office" xmlns:r="http://schemas.openxmlformats.org/officeDocument/2006/relationships" xmlns:m="http://schemas.openxmlformats.org/officeDocument/2006/math" xmlns:v="urn:schemas-microsoft-com:vml" xmlns:wp14="http://schemas.microsoft.com/office/word/2010/wordprocessingDrawing" xmlns:wp="http://schemas.openxmlformats.org/drawingml/2006/wordprocessingDrawing" xmlns:w10="urn:schemas-microsoft-com:office:word" xmlns:w="http://schemas.openxmlformats.org/wordprocessingml/2006/main" xmlns:w14="http://schemas.microsoft.com/office/word/2010/wordml" xmlns:w15="http://schemas.microsoft.com/office/word/2012/wordml" xmlns:w16cex="http://schemas.microsoft.com/office/word/2018/wordml/cex" xmlns:w16cid="http://schemas.microsoft.com/office/word/2016/wordml/cid" xmlns:w16="http://schemas.microsoft.com/office/word/2018/wordml" xmlns:w16sdtdh="http://schemas.microsoft.com/office/word/2020/wordml/sdtdatahash" xmlns:w16se="http://schemas.microsoft.com/office/word/2015/wordml/symex" xmlns:wpg="http://schemas.microsoft.com/office/word/2010/wordprocessingGroup" xmlns:wpi="http://schemas.microsoft.com/office/word/2010/wordprocessingInk" xmlns:wne="http://schemas.microsoft.com/office/word/2006/wordml" xmlns:wps="http://schemas.microsoft.com/office/word/2010/wordprocessingShape" mc:Ignorable="w14 w15 w16se w16cid w16 w16cex w16sdtdh wp14">
   <w:p>
     <w:pPr>
       <w:pStyle w:val="Header"/>
@@ -30137,7 +30146,7 @@
 </file>
 
 <file path=word/header2.xml><?xml version="1.0" encoding="utf-8"?>
-<w:hdr xmlns:wpc="http://schemas.microsoft.com/office/word/2010/wordprocessingCanvas" xmlns:cx="http://schemas.microsoft.com/office/drawing/2014/chartex" xmlns:cx1="http://schemas.microsoft.com/office/drawing/2015/9/8/chartex" xmlns:cx2="http://schemas.microsoft.com/office/drawing/2015/10/21/chartex" xmlns:cx3="http://schemas.microsoft.com/office/drawing/2016/5/9/chartex" xmlns:cx4="http://schemas.microsoft.com/office/drawing/2016/5/10/chartex" xmlns:cx5="http://schemas.microsoft.com/office/drawing/2016/5/11/chartex" xmlns:cx6="http://schemas.microsoft.com/office/drawing/2016/5/12/chartex" xmlns:cx7="http://schemas.microsoft.com/office/drawing/2016/5/13/chartex" xmlns:cx8="http://schemas.microsoft.com/office/drawing/2016/5/14/chartex" xmlns:mc="http://schemas.openxmlformats.org/markup-compatibility/2006" xmlns:aink="http://schemas.microsoft.com/office/drawing/2016/ink" xmlns:am3d="http://schemas.microsoft.com/office/drawing/2017/model3d" xmlns:o="urn:schemas-microsoft-com:office:office" xmlns:r="http://schemas.openxmlformats.org/officeDocument/2006/relationships" xmlns:m="http://schemas.openxmlformats.org/officeDocument/2006/math" xmlns:v="urn:schemas-microsoft-com:vml" xmlns:wp14="http://schemas.microsoft.com/office/word/2010/wordprocessingDrawing" xmlns:wp="http://schemas.openxmlformats.org/drawingml/2006/wordprocessingDrawing" xmlns:w10="urn:schemas-microsoft-com:office:word" xmlns:w="http://schemas.openxmlformats.org/wordprocessingml/2006/main" xmlns:w14="http://schemas.microsoft.com/office/word/2010/wordml" xmlns:w15="http://schemas.microsoft.com/office/word/2012/wordml" xmlns:w16cex="http://schemas.microsoft.com/office/word/2018/wordml/cex" xmlns:w16cid="http://schemas.microsoft.com/office/word/2016/wordml/cid" xmlns:w16="http://schemas.microsoft.com/office/word/2018/wordml" xmlns:w16se="http://schemas.microsoft.com/office/word/2015/wordml/symex" xmlns:wpg="http://schemas.microsoft.com/office/word/2010/wordprocessingGroup" xmlns:wpi="http://schemas.microsoft.com/office/word/2010/wordprocessingInk" xmlns:wne="http://schemas.microsoft.com/office/word/2006/wordml" xmlns:wps="http://schemas.microsoft.com/office/word/2010/wordprocessingShape" mc:Ignorable="w14 w15 w16se w16cid w16 w16cex wp14">
+<w:hdr xmlns:wpc="http://schemas.microsoft.com/office/word/2010/wordprocessingCanvas" xmlns:cx="http://schemas.microsoft.com/office/drawing/2014/chartex" xmlns:cx1="http://schemas.microsoft.com/office/drawing/2015/9/8/chartex" xmlns:cx2="http://schemas.microsoft.com/office/drawing/2015/10/21/chartex" xmlns:cx3="http://schemas.microsoft.com/office/drawing/2016/5/9/chartex" xmlns:cx4="http://schemas.microsoft.com/office/drawing/2016/5/10/chartex" xmlns:cx5="http://schemas.microsoft.com/office/drawing/2016/5/11/chartex" xmlns:cx6="http://schemas.microsoft.com/office/drawing/2016/5/12/chartex" xmlns:cx7="http://schemas.microsoft.com/office/drawing/2016/5/13/chartex" xmlns:cx8="http://schemas.microsoft.com/office/drawing/2016/5/14/chartex" xmlns:mc="http://schemas.openxmlformats.org/markup-compatibility/2006" xmlns:aink="http://schemas.microsoft.com/office/drawing/2016/ink" xmlns:am3d="http://schemas.microsoft.com/office/drawing/2017/model3d" xmlns:o="urn:schemas-microsoft-com:office:office" xmlns:r="http://schemas.openxmlformats.org/officeDocument/2006/relationships" xmlns:m="http://schemas.openxmlformats.org/officeDocument/2006/math" xmlns:v="urn:schemas-microsoft-com:vml" xmlns:wp14="http://schemas.microsoft.com/office/word/2010/wordprocessingDrawing" xmlns:wp="http://schemas.openxmlformats.org/drawingml/2006/wordprocessingDrawing" xmlns:w10="urn:schemas-microsoft-com:office:word" xmlns:w="http://schemas.openxmlformats.org/wordprocessingml/2006/main" xmlns:w14="http://schemas.microsoft.com/office/word/2010/wordml" xmlns:w15="http://schemas.microsoft.com/office/word/2012/wordml" xmlns:w16cex="http://schemas.microsoft.com/office/word/2018/wordml/cex" xmlns:w16cid="http://schemas.microsoft.com/office/word/2016/wordml/cid" xmlns:w16="http://schemas.microsoft.com/office/word/2018/wordml" xmlns:w16sdtdh="http://schemas.microsoft.com/office/word/2020/wordml/sdtdatahash" xmlns:w16se="http://schemas.microsoft.com/office/word/2015/wordml/symex" xmlns:wpg="http://schemas.microsoft.com/office/word/2010/wordprocessingGroup" xmlns:wpi="http://schemas.microsoft.com/office/word/2010/wordprocessingInk" xmlns:wne="http://schemas.microsoft.com/office/word/2006/wordml" xmlns:wps="http://schemas.microsoft.com/office/word/2010/wordprocessingShape" mc:Ignorable="w14 w15 w16se w16cid w16 w16cex w16sdtdh wp14">
   <w:p>
     <w:pPr>
       <w:pStyle w:val="Header"/>
@@ -30176,7 +30185,7 @@
 </file>
 
 <file path=word/numbering.xml><?xml version="1.0" encoding="utf-8"?>
-<w:numbering xmlns:wpc="http://schemas.microsoft.com/office/word/2010/wordprocessingCanvas" xmlns:cx="http://schemas.microsoft.com/office/drawing/2014/chartex" xmlns:cx1="http://schemas.microsoft.com/office/drawing/2015/9/8/chartex" xmlns:cx2="http://schemas.microsoft.com/office/drawing/2015/10/21/chartex" xmlns:cx3="http://schemas.microsoft.com/office/drawing/2016/5/9/chartex" xmlns:cx4="http://schemas.microsoft.com/office/drawing/2016/5/10/chartex" xmlns:cx5="http://schemas.microsoft.com/office/drawing/2016/5/11/chartex" xmlns:cx6="http://schemas.microsoft.com/office/drawing/2016/5/12/chartex" xmlns:cx7="http://schemas.microsoft.com/office/drawing/2016/5/13/chartex" xmlns:cx8="http://schemas.microsoft.com/office/drawing/2016/5/14/chartex" xmlns:mc="http://schemas.openxmlformats.org/markup-compatibility/2006" xmlns:aink="http://schemas.microsoft.com/office/drawing/2016/ink" xmlns:am3d="http://schemas.microsoft.com/office/drawing/2017/model3d" xmlns:o="urn:schemas-microsoft-com:office:office" xmlns:r="http://schemas.openxmlformats.org/officeDocument/2006/relationships" xmlns:m="http://schemas.openxmlformats.org/officeDocument/2006/math" xmlns:v="urn:schemas-microsoft-com:vml" xmlns:wp14="http://schemas.microsoft.com/office/word/2010/wordprocessingDrawing" xmlns:wp="http://schemas.openxmlformats.org/drawingml/2006/wordprocessingDrawing" xmlns:w10="urn:schemas-microsoft-com:office:word" xmlns:w="http://schemas.openxmlformats.org/wordprocessingml/2006/main" xmlns:w14="http://schemas.microsoft.com/office/word/2010/wordml" xmlns:w15="http://schemas.microsoft.com/office/word/2012/wordml" xmlns:w16cex="http://schemas.microsoft.com/office/word/2018/wordml/cex" xmlns:w16cid="http://schemas.microsoft.com/office/word/2016/wordml/cid" xmlns:w16="http://schemas.microsoft.com/office/word/2018/wordml" xmlns:w16se="http://schemas.microsoft.com/office/word/2015/wordml/symex" xmlns:wpg="http://schemas.microsoft.com/office/word/2010/wordprocessingGroup" xmlns:wpi="http://schemas.microsoft.com/office/word/2010/wordprocessingInk" xmlns:wne="http://schemas.microsoft.com/office/word/2006/wordml" xmlns:wps="http://schemas.microsoft.com/office/word/2010/wordprocessingShape" mc:Ignorable="w14 w15 w16se w16cid w16 w16cex wp14">
+<w:numbering xmlns:wpc="http://schemas.microsoft.com/office/word/2010/wordprocessingCanvas" xmlns:cx="http://schemas.microsoft.com/office/drawing/2014/chartex" xmlns:cx1="http://schemas.microsoft.com/office/drawing/2015/9/8/chartex" xmlns:cx2="http://schemas.microsoft.com/office/drawing/2015/10/21/chartex" xmlns:cx3="http://schemas.microsoft.com/office/drawing/2016/5/9/chartex" xmlns:cx4="http://schemas.microsoft.com/office/drawing/2016/5/10/chartex" xmlns:cx5="http://schemas.microsoft.com/office/drawing/2016/5/11/chartex" xmlns:cx6="http://schemas.microsoft.com/office/drawing/2016/5/12/chartex" xmlns:cx7="http://schemas.microsoft.com/office/drawing/2016/5/13/chartex" xmlns:cx8="http://schemas.microsoft.com/office/drawing/2016/5/14/chartex" xmlns:mc="http://schemas.openxmlformats.org/markup-compatibility/2006" xmlns:aink="http://schemas.microsoft.com/office/drawing/2016/ink" xmlns:am3d="http://schemas.microsoft.com/office/drawing/2017/model3d" xmlns:o="urn:schemas-microsoft-com:office:office" xmlns:r="http://schemas.openxmlformats.org/officeDocument/2006/relationships" xmlns:m="http://schemas.openxmlformats.org/officeDocument/2006/math" xmlns:v="urn:schemas-microsoft-com:vml" xmlns:wp14="http://schemas.microsoft.com/office/word/2010/wordprocessingDrawing" xmlns:wp="http://schemas.openxmlformats.org/drawingml/2006/wordprocessingDrawing" xmlns:w10="urn:schemas-microsoft-com:office:word" xmlns:w="http://schemas.openxmlformats.org/wordprocessingml/2006/main" xmlns:w14="http://schemas.microsoft.com/office/word/2010/wordml" xmlns:w15="http://schemas.microsoft.com/office/word/2012/wordml" xmlns:w16cex="http://schemas.microsoft.com/office/word/2018/wordml/cex" xmlns:w16cid="http://schemas.microsoft.com/office/word/2016/wordml/cid" xmlns:w16="http://schemas.microsoft.com/office/word/2018/wordml" xmlns:w16sdtdh="http://schemas.microsoft.com/office/word/2020/wordml/sdtdatahash" xmlns:w16se="http://schemas.microsoft.com/office/word/2015/wordml/symex" xmlns:wpg="http://schemas.microsoft.com/office/word/2010/wordprocessingGroup" xmlns:wpi="http://schemas.microsoft.com/office/word/2010/wordprocessingInk" xmlns:wne="http://schemas.microsoft.com/office/word/2006/wordml" xmlns:wps="http://schemas.microsoft.com/office/word/2010/wordprocessingShape" mc:Ignorable="w14 w15 w16se w16cid w16 w16cex w16sdtdh wp14">
   <w:abstractNum w:abstractNumId="0" w15:restartNumberingAfterBreak="0">
     <w:nsid w:val="08641CC7"/>
     <w:multiLevelType w:val="hybridMultilevel"/>
@@ -33151,7 +33160,7 @@
 </file>
 
 <file path=word/styles.xml><?xml version="1.0" encoding="utf-8"?>
-<w:styles xmlns:mc="http://schemas.openxmlformats.org/markup-compatibility/2006" xmlns:r="http://schemas.openxmlformats.org/officeDocument/2006/relationships" xmlns:w="http://schemas.openxmlformats.org/wordprocessingml/2006/main" xmlns:w14="http://schemas.microsoft.com/office/word/2010/wordml" xmlns:w15="http://schemas.microsoft.com/office/word/2012/wordml" xmlns:w16cex="http://schemas.microsoft.com/office/word/2018/wordml/cex" xmlns:w16cid="http://schemas.microsoft.com/office/word/2016/wordml/cid" xmlns:w16="http://schemas.microsoft.com/office/word/2018/wordml" xmlns:w16se="http://schemas.microsoft.com/office/word/2015/wordml/symex" mc:Ignorable="w14 w15 w16se w16cid w16 w16cex">
+<w:styles xmlns:mc="http://schemas.openxmlformats.org/markup-compatibility/2006" xmlns:r="http://schemas.openxmlformats.org/officeDocument/2006/relationships" xmlns:w="http://schemas.openxmlformats.org/wordprocessingml/2006/main" xmlns:w14="http://schemas.microsoft.com/office/word/2010/wordml" xmlns:w15="http://schemas.microsoft.com/office/word/2012/wordml" xmlns:w16cex="http://schemas.microsoft.com/office/word/2018/wordml/cex" xmlns:w16cid="http://schemas.microsoft.com/office/word/2016/wordml/cid" xmlns:w16="http://schemas.microsoft.com/office/word/2018/wordml" xmlns:w16sdtdh="http://schemas.microsoft.com/office/word/2020/wordml/sdtdatahash" xmlns:w16se="http://schemas.microsoft.com/office/word/2015/wordml/symex" mc:Ignorable="w14 w15 w16se w16cid w16 w16cex w16sdtdh">
   <w:docDefaults>
     <w:rPrDefault>
       <w:rPr>

</xml_diff>